<commit_message>
Started taking notes on Naveed et. al's prediction method
</commit_message>
<xml_diff>
--- a/to do list.docx
+++ b/to do list.docx
@@ -32,6 +32,22 @@
       </w:pPr>
       <w:r>
         <w:t>Correlate length of extracellular loops to oligomerization state</w:t>
+      </w:r>
+    </w:p>
+    <w:p>
+      <w:pPr>
+        <w:pStyle w:val="NoSpacing"/>
+      </w:pPr>
+      <w:r>
+        <w:t>- Use a maximum height parameter on each loop, EASY! I could do this today.</w:t>
+      </w:r>
+    </w:p>
+    <w:p>
+      <w:pPr>
+        <w:pStyle w:val="NoSpacing"/>
+      </w:pPr>
+      <w:r>
+        <w:t>- Length of loop is also an easy measurement, using DSSP data. Both should be important.</w:t>
       </w:r>
       <w:bookmarkStart w:id="0" w:name="_GoBack"/>
       <w:bookmarkEnd w:id="0"/>

</xml_diff>